<commit_message>
Update to Challenge Doc
</commit_message>
<xml_diff>
--- a/Challenge-FindYourParadise.docx
+++ b/Challenge-FindYourParadise.docx
@@ -23,14 +23,7 @@
           <w:sz w:val="28"/>
           <w:szCs w:val="28"/>
         </w:rPr>
-        <w:t xml:space="preserve"> 2023 </w:t>
-      </w:r>
-      <w:r>
-        <w:rPr>
-          <w:sz w:val="28"/>
-          <w:szCs w:val="28"/>
-        </w:rPr>
-        <w:t>challenge</w:t>
+        <w:t xml:space="preserve"> 2023 challenge</w:t>
       </w:r>
     </w:p>
     <w:p>
@@ -256,7 +249,22 @@
         <w:t>weigh each category in order of importance. Based on the weigh</w:t>
       </w:r>
       <w:r>
-        <w:t xml:space="preserve"> a score will be generated for each category selected and a “Top 5 list of States with </w:t>
+        <w:t xml:space="preserve"> a score will be generated for each category selected and a </w:t>
+      </w:r>
+      <w:r>
+        <w:t>"</w:t>
+      </w:r>
+      <w:r>
+        <w:t xml:space="preserve">Top </w:t>
+      </w:r>
+      <w:r>
+        <w:t>10</w:t>
+      </w:r>
+      <w:r>
+        <w:t>"</w:t>
+      </w:r>
+      <w:r>
+        <w:t xml:space="preserve"> list of States with </w:t>
       </w:r>
       <w:r>
         <w:t>their</w:t>
@@ -392,15 +400,6 @@
   </w:abstractNum>
   <w:num w:numId="1" w16cid:durableId="649674084">
     <w:abstractNumId w:val="0"/>
-    <w:lvlOverride w:ilvl="0"/>
-    <w:lvlOverride w:ilvl="1"/>
-    <w:lvlOverride w:ilvl="2"/>
-    <w:lvlOverride w:ilvl="3"/>
-    <w:lvlOverride w:ilvl="4"/>
-    <w:lvlOverride w:ilvl="5"/>
-    <w:lvlOverride w:ilvl="6"/>
-    <w:lvlOverride w:ilvl="7"/>
-    <w:lvlOverride w:ilvl="8"/>
   </w:num>
 </w:numbering>
 </file>

</xml_diff>